<commit_message>
docs: fixing formatting issues
</commit_message>
<xml_diff>
--- a/Meeting Minutes/Software Development Meeting Minutes 1.docx
+++ b/Meeting Minutes/Software Development Meeting Minutes 1.docx
@@ -216,7 +216,13 @@
               <w:t>2</w:t>
             </w:r>
             <w:r>
-              <w:t>:00 AM</w:t>
+              <w:t xml:space="preserve">:00 </w:t>
+            </w:r>
+            <w:r>
+              <w:t>P</w:t>
+            </w:r>
+            <w:r>
+              <w:t>M</w:t>
             </w:r>
           </w:p>
         </w:tc>
@@ -411,52 +417,6 @@
           <w:b/>
           <w:bCs/>
         </w:rPr>
-        <w:t>Project Kick-off &amp; Goal Setting</w:t>
-      </w:r>
-    </w:p>
-    <w:p>
-      <w:pPr>
-        <w:ind w:left="720"/>
-      </w:pPr>
-      <w:r>
-        <w:t>The team discussed challenges related to database optimization and data migration from the legacy system. Jacob Baker proposed several solutions, and the team agreed to prioritize this issue in the upcoming sprint.</w:t>
-      </w:r>
-    </w:p>
-    <w:p>
-      <w:pPr>
-        <w:rPr>
-          <w:b/>
-          <w:bCs/>
-        </w:rPr>
-      </w:pPr>
-      <w:r>
-        <w:rPr>
-          <w:b/>
-          <w:bCs/>
-        </w:rPr>
-        <w:t>Issues and Challenges</w:t>
-      </w:r>
-    </w:p>
-    <w:p>
-      <w:pPr>
-        <w:ind w:left="720"/>
-      </w:pPr>
-      <w:r>
-        <w:t>The team discussed challenges related to database optimization and data migration from the legacy system. Jacob Baker proposed several solutions, and the team agreed to prioritize this issue in the upcoming sprint.</w:t>
-      </w:r>
-    </w:p>
-    <w:p>
-      <w:pPr>
-        <w:rPr>
-          <w:b/>
-          <w:bCs/>
-        </w:rPr>
-      </w:pPr>
-      <w:r>
-        <w:rPr>
-          <w:b/>
-          <w:bCs/>
-        </w:rPr>
         <w:t>Topics covered</w:t>
       </w:r>
     </w:p>
@@ -485,11 +445,7 @@
         <w:t xml:space="preserve">task briefing, understanding the general </w:t>
       </w:r>
       <w:r>
-        <w:t xml:space="preserve">needs and requirements of the project, glancing over features and requirements that could arise and how they can be addressed, discussion concluded on </w:t>
-      </w:r>
-      <w:r>
-        <w:lastRenderedPageBreak/>
-        <w:t>postponing the finer details until diagrams are made to help visualise user requirements and program specifications.</w:t>
+        <w:t>needs and requirements of the project, glancing over features and requirements that could arise and how they can be addressed, discussion concluded on postponing the finer details until diagrams are made to help visualise user requirements and program specifications.</w:t>
       </w:r>
     </w:p>
     <w:p>
@@ -536,6 +492,7 @@
           <w:b/>
           <w:bCs/>
         </w:rPr>
+        <w:lastRenderedPageBreak/>
         <w:t>Next week’s agenda:</w:t>
       </w:r>
     </w:p>

</xml_diff>